<commit_message>
Update Searches/shooting systems/3 type of shooting systems.docx
</commit_message>
<xml_diff>
--- a/Searches/shooting systems/3 type of shooting systems.docx
+++ b/Searches/shooting systems/3 type of shooting systems.docx
@@ -24,15 +24,6 @@
     </w:p>
     <w:p>
       <w:pPr>
-        <w:rPr>
-          <w:sz w:val="24"/>
-          <w:szCs w:val="24"/>
-          <w:lang w:val="en-US"/>
-        </w:rPr>
-      </w:pPr>
-    </w:p>
-    <w:p>
-      <w:pPr>
         <w:pStyle w:val="ListeParagraf"/>
         <w:numPr>
           <w:ilvl w:val="0"/>
@@ -95,7 +86,7 @@
           <w:lang w:val="en-US" w:eastAsia="tr-TR"/>
         </w:rPr>
         <w:drawing>
-          <wp:inline distT="0" distB="0" distL="0" distR="0" wp14:anchorId="03E14ED1" wp14:editId="75996357">
+          <wp:inline distT="0" distB="0" distL="0" distR="0" wp14:anchorId="61A75CEC" wp14:editId="6CA4AFB6">
             <wp:extent cx="5196840" cy="1866900"/>
             <wp:effectExtent l="0" t="0" r="3810" b="0"/>
             <wp:docPr id="4" name="Resim 4" descr="C:\Users\Hasan\Desktop\spring.PNG"/>
@@ -235,9 +226,9 @@
           <w:lang w:val="en-US" w:eastAsia="tr-TR"/>
         </w:rPr>
         <w:drawing>
-          <wp:inline distT="0" distB="0" distL="0" distR="0" wp14:anchorId="18850262" wp14:editId="41B93428">
-            <wp:extent cx="1866900" cy="609600"/>
-            <wp:effectExtent l="0" t="0" r="0" b="0"/>
+          <wp:inline distT="0" distB="0" distL="0" distR="0" wp14:anchorId="04F5BB21" wp14:editId="62188494">
+            <wp:extent cx="1790700" cy="584718"/>
+            <wp:effectExtent l="0" t="0" r="0" b="6350"/>
             <wp:docPr id="3" name="Resim 3" descr="C:\Users\Hasan\Desktop\equ1.PNG"/>
             <wp:cNvGraphicFramePr>
               <a:graphicFrameLocks xmlns:a="http://schemas.openxmlformats.org/drawingml/2006/main" noChangeAspect="1"/>
@@ -267,7 +258,7 @@
                   <pic:spPr bwMode="auto">
                     <a:xfrm>
                       <a:off x="0" y="0"/>
-                      <a:ext cx="1866900" cy="609600"/>
+                      <a:ext cx="1790700" cy="584718"/>
                     </a:xfrm>
                     <a:prstGeom prst="rect">
                       <a:avLst/>
@@ -319,9 +310,9 @@
           <w:lang w:val="en-US" w:eastAsia="tr-TR"/>
         </w:rPr>
         <w:drawing>
-          <wp:inline distT="0" distB="0" distL="0" distR="0" wp14:anchorId="7912B21A" wp14:editId="5D478BE6">
-            <wp:extent cx="1242060" cy="1310640"/>
-            <wp:effectExtent l="0" t="0" r="0" b="3810"/>
+          <wp:inline distT="0" distB="0" distL="0" distR="0" wp14:anchorId="61A30651" wp14:editId="4636487D">
+            <wp:extent cx="1155405" cy="1219200"/>
+            <wp:effectExtent l="0" t="0" r="6985" b="0"/>
             <wp:docPr id="2" name="Resim 2" descr="C:\Users\Hasan\Desktop\equ.PNG"/>
             <wp:cNvGraphicFramePr>
               <a:graphicFrameLocks xmlns:a="http://schemas.openxmlformats.org/drawingml/2006/main" noChangeAspect="1"/>
@@ -351,7 +342,7 @@
                   <pic:spPr bwMode="auto">
                     <a:xfrm>
                       <a:off x="0" y="0"/>
-                      <a:ext cx="1242060" cy="1310640"/>
+                      <a:ext cx="1155405" cy="1219200"/>
                     </a:xfrm>
                     <a:prstGeom prst="rect">
                       <a:avLst/>
@@ -373,19 +364,134 @@
         <w:pStyle w:val="ListeParagraf"/>
         <w:jc w:val="both"/>
         <w:rPr>
-          <w:lang w:val="en-US"/>
-        </w:rPr>
-      </w:pPr>
-      <w:r>
-        <w:rPr>
-          <w:lang w:val="en-US"/>
-        </w:rPr>
-        <w:t>This system is very powerful, because much energy can be stored in a spring. The number of shots is almost unlimited, because it works on battery power. However the system has also several disadvantages: It takes a lot of space, weights several kg and it takes about time to reload. It is also very hard to control the shooting power. There are 2 ways to obtain variable shooting power, by varying the spring’s displacement or by taking energy away with a variable damper. These are difficult solutions and is rather impossible to achieve variable shooting power “on demand” without any time lag.</w:t>
-      </w:r>
-    </w:p>
-    <w:p>
-      <w:pPr>
-        <w:ind w:left="360"/>
+          <w:b/>
+          <w:lang w:val="en-US"/>
+        </w:rPr>
+      </w:pPr>
+      <w:r>
+        <w:rPr>
+          <w:b/>
+          <w:lang w:val="en-US"/>
+        </w:rPr>
+        <w:t>Advantages:</w:t>
+      </w:r>
+    </w:p>
+    <w:p>
+      <w:pPr>
+        <w:pStyle w:val="ListeParagraf"/>
+        <w:jc w:val="both"/>
+        <w:rPr>
+          <w:lang w:val="en-US"/>
+        </w:rPr>
+      </w:pPr>
+    </w:p>
+    <w:p>
+      <w:pPr>
+        <w:pStyle w:val="ListeParagraf"/>
+        <w:numPr>
+          <w:ilvl w:val="0"/>
+          <w:numId w:val="4"/>
+        </w:numPr>
+        <w:jc w:val="both"/>
+        <w:rPr>
+          <w:lang w:val="en-US"/>
+        </w:rPr>
+      </w:pPr>
+      <w:r>
+        <w:rPr>
+          <w:lang w:val="en-US"/>
+        </w:rPr>
+        <w:t>The system is very powerful due to much energy can be stored in a spring</w:t>
+      </w:r>
+    </w:p>
+    <w:p>
+      <w:pPr>
+        <w:pStyle w:val="ListeParagraf"/>
+        <w:numPr>
+          <w:ilvl w:val="0"/>
+          <w:numId w:val="4"/>
+        </w:numPr>
+        <w:jc w:val="both"/>
+        <w:rPr>
+          <w:lang w:val="en-US"/>
+        </w:rPr>
+      </w:pPr>
+      <w:r>
+        <w:rPr>
+          <w:lang w:val="en-US"/>
+        </w:rPr>
+        <w:t>The number of shots is almost unlimited, because it works on battery power</w:t>
+      </w:r>
+    </w:p>
+    <w:p>
+      <w:pPr>
+        <w:ind w:left="708"/>
+        <w:jc w:val="both"/>
+        <w:rPr>
+          <w:b/>
+          <w:lang w:val="en-US"/>
+        </w:rPr>
+      </w:pPr>
+      <w:r>
+        <w:rPr>
+          <w:b/>
+          <w:lang w:val="en-US"/>
+        </w:rPr>
+        <w:t>Disadvantages:</w:t>
+      </w:r>
+    </w:p>
+    <w:p>
+      <w:pPr>
+        <w:pStyle w:val="ListeParagraf"/>
+        <w:numPr>
+          <w:ilvl w:val="0"/>
+          <w:numId w:val="5"/>
+        </w:numPr>
+        <w:jc w:val="both"/>
+        <w:rPr>
+          <w:lang w:val="en-US"/>
+        </w:rPr>
+      </w:pPr>
+      <w:r>
+        <w:rPr>
+          <w:lang w:val="en-US"/>
+        </w:rPr>
+        <w:t>It takes a lot of space, weights several kg an</w:t>
+      </w:r>
+      <w:r>
+        <w:rPr>
+          <w:lang w:val="en-US"/>
+        </w:rPr>
+        <w:t>d it takes about time to reload</w:t>
+      </w:r>
+    </w:p>
+    <w:p>
+      <w:pPr>
+        <w:pStyle w:val="ListeParagraf"/>
+        <w:numPr>
+          <w:ilvl w:val="0"/>
+          <w:numId w:val="5"/>
+        </w:numPr>
+        <w:jc w:val="both"/>
+        <w:rPr>
+          <w:lang w:val="en-US"/>
+        </w:rPr>
+      </w:pPr>
+      <w:r>
+        <w:rPr>
+          <w:lang w:val="en-US"/>
+        </w:rPr>
+        <w:t>It is also very hard to control the shooting power</w:t>
+      </w:r>
+    </w:p>
+    <w:p>
+      <w:pPr>
+        <w:pStyle w:val="ListeParagraf"/>
+        <w:numPr>
+          <w:ilvl w:val="0"/>
+          <w:numId w:val="5"/>
+        </w:numPr>
+        <w:jc w:val="both"/>
         <w:rPr>
           <w:b/>
           <w:sz w:val="24"/>
@@ -393,10 +499,44 @@
           <w:lang w:val="en-US"/>
         </w:rPr>
       </w:pPr>
-    </w:p>
-    <w:p>
-      <w:pPr>
-        <w:ind w:left="360"/>
+      <w:r>
+        <w:rPr>
+          <w:lang w:val="en-US"/>
+        </w:rPr>
+        <w:t>There are 2 ways to obtain variable shooting power, by varying the spring’s displacement or by taking energy away with a variable damper. These are difficult solutions and is rather impossible to achieve variable shooting power “</w:t>
+      </w:r>
+      <w:r>
+        <w:rPr>
+          <w:lang w:val="en-US"/>
+        </w:rPr>
+        <w:t>on demand” without any time lag</w:t>
+      </w:r>
+    </w:p>
+    <w:p>
+      <w:pPr>
+        <w:jc w:val="both"/>
+        <w:rPr>
+          <w:b/>
+          <w:sz w:val="24"/>
+          <w:szCs w:val="24"/>
+          <w:lang w:val="en-US"/>
+        </w:rPr>
+      </w:pPr>
+    </w:p>
+    <w:p>
+      <w:pPr>
+        <w:jc w:val="both"/>
+        <w:rPr>
+          <w:b/>
+          <w:sz w:val="24"/>
+          <w:szCs w:val="24"/>
+          <w:lang w:val="en-US"/>
+        </w:rPr>
+      </w:pPr>
+    </w:p>
+    <w:p>
+      <w:pPr>
+        <w:jc w:val="both"/>
         <w:rPr>
           <w:b/>
           <w:sz w:val="24"/>
@@ -479,7 +619,7 @@
           <w:lang w:val="en-US" w:eastAsia="tr-TR"/>
         </w:rPr>
         <w:drawing>
-          <wp:inline distT="0" distB="0" distL="0" distR="0" wp14:anchorId="1CCEEB85" wp14:editId="492E158C">
+          <wp:inline distT="0" distB="0" distL="0" distR="0" wp14:anchorId="2B87AEF0" wp14:editId="0F4F0AA0">
             <wp:extent cx="5166360" cy="3352800"/>
             <wp:effectExtent l="0" t="0" r="0" b="0"/>
             <wp:docPr id="5" name="Resim 5" descr="http://ispatguru.com/wp-content/uploads/2015/11/Components-of-a-pneumatic-system.jpg"/>
@@ -541,19 +681,7 @@
         <w:rPr>
           <w:lang w:val="en-US"/>
         </w:rPr>
-        <w:t>Figure 2: Schematic model of a pneumatic</w:t>
-      </w:r>
-      <w:r>
-        <w:rPr>
-          <w:lang w:val="en-US"/>
-        </w:rPr>
-        <w:t>-based</w:t>
-      </w:r>
-      <w:r>
-        <w:rPr>
-          <w:lang w:val="en-US"/>
-        </w:rPr>
-        <w:t xml:space="preserve"> shooting mechanism</w:t>
+        <w:t>Figure 2: Schematic model of a pneumatic-based shooting mechanism</w:t>
       </w:r>
     </w:p>
     <w:p>
@@ -569,69 +697,255 @@
     </w:p>
     <w:p>
       <w:pPr>
-        <w:ind w:left="360"/>
-        <w:rPr>
-          <w:b/>
-          <w:sz w:val="24"/>
-          <w:szCs w:val="24"/>
-          <w:lang w:val="en-US"/>
-        </w:rPr>
-      </w:pPr>
-    </w:p>
-    <w:p>
-      <w:pPr>
-        <w:ind w:left="360"/>
-        <w:rPr>
-          <w:b/>
-          <w:sz w:val="24"/>
-          <w:szCs w:val="24"/>
-          <w:lang w:val="en-US"/>
-        </w:rPr>
-      </w:pPr>
-    </w:p>
-    <w:p>
-      <w:pPr>
-        <w:ind w:left="360"/>
-        <w:rPr>
-          <w:b/>
-          <w:sz w:val="24"/>
-          <w:szCs w:val="24"/>
-          <w:lang w:val="en-US"/>
-        </w:rPr>
-      </w:pPr>
-    </w:p>
-    <w:p>
-      <w:pPr>
-        <w:ind w:left="360"/>
-        <w:rPr>
-          <w:b/>
-          <w:sz w:val="24"/>
-          <w:szCs w:val="24"/>
-          <w:lang w:val="en-US"/>
-        </w:rPr>
-      </w:pPr>
-    </w:p>
-    <w:p>
-      <w:pPr>
-        <w:ind w:left="360"/>
-        <w:rPr>
-          <w:b/>
-          <w:sz w:val="24"/>
-          <w:szCs w:val="24"/>
-          <w:lang w:val="en-US"/>
-        </w:rPr>
-      </w:pPr>
-    </w:p>
-    <w:p>
-      <w:pPr>
-        <w:ind w:left="360"/>
-        <w:rPr>
-          <w:b/>
-          <w:sz w:val="24"/>
-          <w:szCs w:val="24"/>
-          <w:lang w:val="en-US"/>
-        </w:rPr>
-      </w:pPr>
+        <w:pStyle w:val="ListeParagraf"/>
+        <w:jc w:val="both"/>
+        <w:rPr>
+          <w:b/>
+          <w:lang w:val="en-US"/>
+        </w:rPr>
+      </w:pPr>
+      <w:r>
+        <w:rPr>
+          <w:b/>
+          <w:lang w:val="en-US"/>
+        </w:rPr>
+        <w:t>Advantages:</w:t>
+      </w:r>
+    </w:p>
+    <w:p>
+      <w:pPr>
+        <w:pStyle w:val="ListeParagraf"/>
+        <w:jc w:val="both"/>
+        <w:rPr>
+          <w:lang w:val="en-US"/>
+        </w:rPr>
+      </w:pPr>
+    </w:p>
+    <w:p>
+      <w:pPr>
+        <w:pStyle w:val="ListeParagraf"/>
+        <w:numPr>
+          <w:ilvl w:val="0"/>
+          <w:numId w:val="4"/>
+        </w:numPr>
+        <w:jc w:val="both"/>
+        <w:rPr>
+          <w:lang w:val="en-US"/>
+        </w:rPr>
+      </w:pPr>
+      <w:r>
+        <w:rPr>
+          <w:i/>
+          <w:lang w:val="en-US"/>
+        </w:rPr>
+        <w:t>High effectiveness</w:t>
+      </w:r>
+      <w:r>
+        <w:rPr>
+          <w:lang w:val="en-US"/>
+        </w:rPr>
+        <w:t xml:space="preserve"> – There is an unlimited supply of air in the atmosphere to produce compressed air. Also there is the possibility of easy storage in large volumes. The use of compressed air is not restricted by distance, as it can easily be transported through </w:t>
+      </w:r>
+      <w:r>
+        <w:rPr>
+          <w:lang w:val="en-US"/>
+        </w:rPr>
+        <w:t>pipes</w:t>
+      </w:r>
+    </w:p>
+    <w:p>
+      <w:pPr>
+        <w:pStyle w:val="ListeParagraf"/>
+        <w:numPr>
+          <w:ilvl w:val="0"/>
+          <w:numId w:val="4"/>
+        </w:numPr>
+        <w:jc w:val="both"/>
+        <w:rPr>
+          <w:lang w:val="en-US"/>
+        </w:rPr>
+      </w:pPr>
+      <w:r>
+        <w:rPr>
+          <w:i/>
+          <w:lang w:val="en-US"/>
+        </w:rPr>
+        <w:t>High durability and reliability</w:t>
+      </w:r>
+      <w:r>
+        <w:rPr>
+          <w:lang w:val="en-US"/>
+        </w:rPr>
+        <w:t xml:space="preserve"> – Pneumatic system components are extremely durab</w:t>
+      </w:r>
+      <w:r>
+        <w:rPr>
+          <w:lang w:val="en-US"/>
+        </w:rPr>
+        <w:t>le and cannot be damaged easily</w:t>
+      </w:r>
+    </w:p>
+    <w:p>
+      <w:pPr>
+        <w:pStyle w:val="ListeParagraf"/>
+        <w:numPr>
+          <w:ilvl w:val="0"/>
+          <w:numId w:val="4"/>
+        </w:numPr>
+        <w:jc w:val="both"/>
+        <w:rPr>
+          <w:lang w:val="en-US"/>
+        </w:rPr>
+      </w:pPr>
+      <w:r>
+        <w:rPr>
+          <w:i/>
+          <w:lang w:val="en-US"/>
+        </w:rPr>
+        <w:t>Simple design</w:t>
+      </w:r>
+      <w:r>
+        <w:rPr>
+          <w:lang w:val="en-US"/>
+        </w:rPr>
+        <w:t xml:space="preserve"> – The designs of pneumatic system components are relatively simple. They are thus more suitable for use in simple automatic control systems. There is choice of movement such as linear movement or angular rotational movement with simple and continuously variable operational speeds.</w:t>
+      </w:r>
+    </w:p>
+    <w:p>
+      <w:pPr>
+        <w:pStyle w:val="ListeParagraf"/>
+        <w:numPr>
+          <w:ilvl w:val="0"/>
+          <w:numId w:val="4"/>
+        </w:numPr>
+        <w:jc w:val="both"/>
+        <w:rPr>
+          <w:lang w:val="en-US"/>
+        </w:rPr>
+      </w:pPr>
+      <w:r>
+        <w:rPr>
+          <w:lang w:val="en-US"/>
+        </w:rPr>
+        <w:t>Economical – As the pneumatic system components are not expensive, the costs of pneumatic systems are quite low</w:t>
+      </w:r>
+    </w:p>
+    <w:p>
+      <w:pPr>
+        <w:jc w:val="both"/>
+        <w:rPr>
+          <w:lang w:val="en-US"/>
+        </w:rPr>
+      </w:pPr>
+    </w:p>
+    <w:p>
+      <w:pPr>
+        <w:jc w:val="both"/>
+        <w:rPr>
+          <w:lang w:val="en-US"/>
+        </w:rPr>
+      </w:pPr>
+    </w:p>
+    <w:p>
+      <w:pPr>
+        <w:ind w:left="708"/>
+        <w:jc w:val="both"/>
+        <w:rPr>
+          <w:b/>
+          <w:lang w:val="en-US"/>
+        </w:rPr>
+      </w:pPr>
+      <w:r>
+        <w:rPr>
+          <w:b/>
+          <w:lang w:val="en-US"/>
+        </w:rPr>
+        <w:t>Disadvantages:</w:t>
+      </w:r>
+    </w:p>
+    <w:p>
+      <w:pPr>
+        <w:pStyle w:val="ListeParagraf"/>
+        <w:numPr>
+          <w:ilvl w:val="0"/>
+          <w:numId w:val="5"/>
+        </w:numPr>
+        <w:jc w:val="both"/>
+        <w:rPr>
+          <w:lang w:val="en-US"/>
+        </w:rPr>
+      </w:pPr>
+      <w:r>
+        <w:rPr>
+          <w:i/>
+          <w:lang w:val="en-US"/>
+        </w:rPr>
+        <w:t>Relatively low accuracy</w:t>
+      </w:r>
+      <w:r>
+        <w:rPr>
+          <w:lang w:val="en-US"/>
+        </w:rPr>
+        <w:t xml:space="preserve"> – As pneumatic systems are powered by the force provided by compressed air, their operation is subject to the volume of the compressed air. As the volume of air may change when compressed or heated, the supply of air to the system may not be accurate, causing a decrease in the overall accuracy of the system</w:t>
+      </w:r>
+    </w:p>
+    <w:p>
+      <w:pPr>
+        <w:pStyle w:val="ListeParagraf"/>
+        <w:numPr>
+          <w:ilvl w:val="0"/>
+          <w:numId w:val="5"/>
+        </w:numPr>
+        <w:jc w:val="both"/>
+        <w:rPr>
+          <w:lang w:val="en-US"/>
+        </w:rPr>
+      </w:pPr>
+      <w:r>
+        <w:rPr>
+          <w:i/>
+          <w:lang w:val="en-US"/>
+        </w:rPr>
+        <w:t>Processing required before use</w:t>
+      </w:r>
+      <w:r>
+        <w:rPr>
+          <w:lang w:val="en-US"/>
+        </w:rPr>
+        <w:t xml:space="preserve"> – Compressed air must be processed before use to ensure the absence of water vapor or dust. Otherwise, the moving parts of the pneumatic components may w</w:t>
+      </w:r>
+      <w:r>
+        <w:rPr>
+          <w:lang w:val="en-US"/>
+        </w:rPr>
+        <w:t>ear out quickly due to friction</w:t>
+      </w:r>
+    </w:p>
+    <w:p>
+      <w:pPr>
+        <w:pStyle w:val="ListeParagraf"/>
+        <w:numPr>
+          <w:ilvl w:val="0"/>
+          <w:numId w:val="5"/>
+        </w:numPr>
+        <w:jc w:val="both"/>
+        <w:rPr>
+          <w:lang w:val="en-US"/>
+        </w:rPr>
+      </w:pPr>
+      <w:r>
+        <w:rPr>
+          <w:i/>
+          <w:lang w:val="en-US"/>
+        </w:rPr>
+        <w:t>Noise</w:t>
+      </w:r>
+      <w:r>
+        <w:rPr>
+          <w:lang w:val="en-US"/>
+        </w:rPr>
+        <w:t xml:space="preserve"> – Noise is usually produced when the compressed air is released from the pneumatic components</w:t>
+      </w:r>
     </w:p>
     <w:p>
       <w:pPr>
@@ -665,11 +979,8 @@
           <w:szCs w:val="24"/>
           <w:lang w:val="en-US"/>
         </w:rPr>
-        <w:lastRenderedPageBreak/>
         <w:t>SOLENOIDS</w:t>
       </w:r>
-      <w:bookmarkStart w:id="0" w:name="_GoBack"/>
-      <w:bookmarkEnd w:id="0"/>
     </w:p>
     <w:p>
       <w:pPr>
@@ -700,7 +1011,7 @@
           <w:lang w:val="en-US" w:eastAsia="tr-TR"/>
         </w:rPr>
         <w:drawing>
-          <wp:inline distT="0" distB="0" distL="0" distR="0" wp14:anchorId="07FD7999" wp14:editId="222E9EFA">
+          <wp:inline distT="0" distB="0" distL="0" distR="0" wp14:anchorId="66576301" wp14:editId="417E171F">
             <wp:extent cx="5760720" cy="3383280"/>
             <wp:effectExtent l="0" t="0" r="0" b="7620"/>
             <wp:docPr id="6" name="Resim 6" descr="(a) The solenoids electromagnet. (b) Mechanism of the shooting system.Â "/>
@@ -767,14 +1078,56 @@
     <w:p>
       <w:pPr>
         <w:rPr>
-          <w:lang w:val="en-US"/>
-        </w:rPr>
-      </w:pPr>
-      <w:r>
-        <w:rPr>
-          <w:lang w:val="en-US"/>
-        </w:rPr>
-        <w:t>Advantages:</w:t>
+          <w:b/>
+          <w:lang w:val="en-US"/>
+        </w:rPr>
+      </w:pPr>
+    </w:p>
+    <w:p>
+      <w:pPr>
+        <w:rPr>
+          <w:b/>
+          <w:lang w:val="en-US"/>
+        </w:rPr>
+      </w:pPr>
+    </w:p>
+    <w:p>
+      <w:pPr>
+        <w:rPr>
+          <w:b/>
+          <w:lang w:val="en-US"/>
+        </w:rPr>
+      </w:pPr>
+    </w:p>
+    <w:p>
+      <w:pPr>
+        <w:rPr>
+          <w:b/>
+          <w:lang w:val="en-US"/>
+        </w:rPr>
+      </w:pPr>
+    </w:p>
+    <w:p>
+      <w:pPr>
+        <w:rPr>
+          <w:lang w:val="en-US"/>
+        </w:rPr>
+      </w:pPr>
+      <w:bookmarkStart w:id="0" w:name="_GoBack"/>
+      <w:bookmarkEnd w:id="0"/>
+      <w:r>
+        <w:rPr>
+          <w:b/>
+          <w:lang w:val="en-US"/>
+        </w:rPr>
+        <w:lastRenderedPageBreak/>
+        <w:t>Advantages</w:t>
+      </w:r>
+      <w:r>
+        <w:rPr>
+          <w:lang w:val="en-US"/>
+        </w:rPr>
+        <w:t>:</w:t>
       </w:r>
     </w:p>
     <w:p>
@@ -828,13 +1181,7 @@
         <w:rPr>
           <w:lang w:val="en-US"/>
         </w:rPr>
-        <w:t>Only a transformer, a capacitor, some resistors and a switch is used s</w:t>
-      </w:r>
-      <w:r>
-        <w:rPr>
-          <w:lang w:val="en-US"/>
-        </w:rPr>
-        <w:t>o it is in theory very reliable</w:t>
+        <w:t>Only a transformer, a capacitor, some resistors and a switch is used so it is in theory very reliable</w:t>
       </w:r>
     </w:p>
     <w:p>
@@ -852,32 +1199,27 @@
         <w:rPr>
           <w:lang w:val="en-US"/>
         </w:rPr>
-        <w:t>S</w:t>
-      </w:r>
-      <w:r>
-        <w:rPr>
-          <w:lang w:val="en-US"/>
-        </w:rPr>
-        <w:t xml:space="preserve">hooting power can be varied by varying </w:t>
-      </w:r>
-      <w:r>
-        <w:rPr>
-          <w:lang w:val="en-US"/>
-        </w:rPr>
-        <w:t>the time of the applied current</w:t>
-      </w:r>
-    </w:p>
-    <w:p>
-      <w:pPr>
-        <w:rPr>
-          <w:lang w:val="en-US"/>
-        </w:rPr>
-      </w:pPr>
-      <w:r>
-        <w:rPr>
-          <w:lang w:val="en-US"/>
-        </w:rPr>
-        <w:t>Disadvantages:</w:t>
+        <w:t>Shooting power can be varied by varying the time of the applied current</w:t>
+      </w:r>
+    </w:p>
+    <w:p>
+      <w:pPr>
+        <w:rPr>
+          <w:lang w:val="en-US"/>
+        </w:rPr>
+      </w:pPr>
+      <w:r>
+        <w:rPr>
+          <w:b/>
+          <w:lang w:val="en-US"/>
+        </w:rPr>
+        <w:t>Disadvantages</w:t>
+      </w:r>
+      <w:r>
+        <w:rPr>
+          <w:lang w:val="en-US"/>
+        </w:rPr>
+        <w:t>:</w:t>
       </w:r>
     </w:p>
     <w:p>
@@ -895,13 +1237,7 @@
         <w:rPr>
           <w:lang w:val="en-US"/>
         </w:rPr>
-        <w:t>T</w:t>
-      </w:r>
-      <w:r>
-        <w:rPr>
-          <w:lang w:val="en-US"/>
-        </w:rPr>
-        <w:t>he use of a solenoid is that it operates at a high voltage and current, so it can be quite dangerous.</w:t>
+        <w:t>The use of a solenoid is that it operates at a high voltage and current, so it can be quite dangerous.</w:t>
       </w:r>
     </w:p>
     <w:p>
@@ -919,13 +1255,7 @@
         <w:rPr>
           <w:lang w:val="en-US"/>
         </w:rPr>
-        <w:t xml:space="preserve">It </w:t>
-      </w:r>
-      <w:r>
-        <w:rPr>
-          <w:lang w:val="en-US"/>
-        </w:rPr>
-        <w:t xml:space="preserve"> uses a lot of power for a really short time</w:t>
+        <w:t>It  uses a lot of power for a really short time</w:t>
       </w:r>
     </w:p>
     <w:p>
@@ -948,7 +1278,7 @@
     </w:p>
     <w:sectPr>
       <w:pgSz w:w="11906" w:h="16838"/>
-      <w:pgMar w:top="1417" w:right="1417" w:bottom="1417" w:left="1417" w:header="708" w:footer="708" w:gutter="0"/>
+      <w:pgMar w:top="993" w:right="1417" w:bottom="568" w:left="1417" w:header="708" w:footer="708" w:gutter="0"/>
       <w:cols w:space="708"/>
       <w:docGrid w:linePitch="360"/>
     </w:sectPr>
@@ -1072,6 +1402,119 @@
     </w:lvl>
   </w:abstractNum>
   <w:abstractNum w:abstractNumId="1">
+    <w:nsid w:val="10E72694"/>
+    <w:multiLevelType w:val="hybridMultilevel"/>
+    <w:tmpl w:val="487C3D20"/>
+    <w:lvl w:ilvl="0" w:tplc="041F0001">
+      <w:start w:val="1"/>
+      <w:numFmt w:val="bullet"/>
+      <w:lvlText w:val=""/>
+      <w:lvlJc w:val="left"/>
+      <w:pPr>
+        <w:ind w:left="1440" w:hanging="360"/>
+      </w:pPr>
+      <w:rPr>
+        <w:rFonts w:ascii="Symbol" w:hAnsi="Symbol" w:hint="default"/>
+      </w:rPr>
+    </w:lvl>
+    <w:lvl w:ilvl="1" w:tplc="041F0003" w:tentative="1">
+      <w:start w:val="1"/>
+      <w:numFmt w:val="bullet"/>
+      <w:lvlText w:val="o"/>
+      <w:lvlJc w:val="left"/>
+      <w:pPr>
+        <w:ind w:left="2160" w:hanging="360"/>
+      </w:pPr>
+      <w:rPr>
+        <w:rFonts w:ascii="Courier New" w:hAnsi="Courier New" w:cs="Courier New" w:hint="default"/>
+      </w:rPr>
+    </w:lvl>
+    <w:lvl w:ilvl="2" w:tplc="041F0005" w:tentative="1">
+      <w:start w:val="1"/>
+      <w:numFmt w:val="bullet"/>
+      <w:lvlText w:val=""/>
+      <w:lvlJc w:val="left"/>
+      <w:pPr>
+        <w:ind w:left="2880" w:hanging="360"/>
+      </w:pPr>
+      <w:rPr>
+        <w:rFonts w:ascii="Wingdings" w:hAnsi="Wingdings" w:hint="default"/>
+      </w:rPr>
+    </w:lvl>
+    <w:lvl w:ilvl="3" w:tplc="041F0001" w:tentative="1">
+      <w:start w:val="1"/>
+      <w:numFmt w:val="bullet"/>
+      <w:lvlText w:val=""/>
+      <w:lvlJc w:val="left"/>
+      <w:pPr>
+        <w:ind w:left="3600" w:hanging="360"/>
+      </w:pPr>
+      <w:rPr>
+        <w:rFonts w:ascii="Symbol" w:hAnsi="Symbol" w:hint="default"/>
+      </w:rPr>
+    </w:lvl>
+    <w:lvl w:ilvl="4" w:tplc="041F0003" w:tentative="1">
+      <w:start w:val="1"/>
+      <w:numFmt w:val="bullet"/>
+      <w:lvlText w:val="o"/>
+      <w:lvlJc w:val="left"/>
+      <w:pPr>
+        <w:ind w:left="4320" w:hanging="360"/>
+      </w:pPr>
+      <w:rPr>
+        <w:rFonts w:ascii="Courier New" w:hAnsi="Courier New" w:cs="Courier New" w:hint="default"/>
+      </w:rPr>
+    </w:lvl>
+    <w:lvl w:ilvl="5" w:tplc="041F0005" w:tentative="1">
+      <w:start w:val="1"/>
+      <w:numFmt w:val="bullet"/>
+      <w:lvlText w:val=""/>
+      <w:lvlJc w:val="left"/>
+      <w:pPr>
+        <w:ind w:left="5040" w:hanging="360"/>
+      </w:pPr>
+      <w:rPr>
+        <w:rFonts w:ascii="Wingdings" w:hAnsi="Wingdings" w:hint="default"/>
+      </w:rPr>
+    </w:lvl>
+    <w:lvl w:ilvl="6" w:tplc="041F0001" w:tentative="1">
+      <w:start w:val="1"/>
+      <w:numFmt w:val="bullet"/>
+      <w:lvlText w:val=""/>
+      <w:lvlJc w:val="left"/>
+      <w:pPr>
+        <w:ind w:left="5760" w:hanging="360"/>
+      </w:pPr>
+      <w:rPr>
+        <w:rFonts w:ascii="Symbol" w:hAnsi="Symbol" w:hint="default"/>
+      </w:rPr>
+    </w:lvl>
+    <w:lvl w:ilvl="7" w:tplc="041F0003" w:tentative="1">
+      <w:start w:val="1"/>
+      <w:numFmt w:val="bullet"/>
+      <w:lvlText w:val="o"/>
+      <w:lvlJc w:val="left"/>
+      <w:pPr>
+        <w:ind w:left="6480" w:hanging="360"/>
+      </w:pPr>
+      <w:rPr>
+        <w:rFonts w:ascii="Courier New" w:hAnsi="Courier New" w:cs="Courier New" w:hint="default"/>
+      </w:rPr>
+    </w:lvl>
+    <w:lvl w:ilvl="8" w:tplc="041F0005" w:tentative="1">
+      <w:start w:val="1"/>
+      <w:numFmt w:val="bullet"/>
+      <w:lvlText w:val=""/>
+      <w:lvlJc w:val="left"/>
+      <w:pPr>
+        <w:ind w:left="7200" w:hanging="360"/>
+      </w:pPr>
+      <w:rPr>
+        <w:rFonts w:ascii="Wingdings" w:hAnsi="Wingdings" w:hint="default"/>
+      </w:rPr>
+    </w:lvl>
+  </w:abstractNum>
+  <w:abstractNum w:abstractNumId="2">
     <w:nsid w:val="3907096A"/>
     <w:multiLevelType w:val="hybridMultilevel"/>
     <w:tmpl w:val="B71089F0"/>
@@ -1160,7 +1603,7 @@
       </w:pPr>
     </w:lvl>
   </w:abstractNum>
-  <w:abstractNum w:abstractNumId="2">
+  <w:abstractNum w:abstractNumId="3">
     <w:nsid w:val="64C92D1A"/>
     <w:multiLevelType w:val="hybridMultilevel"/>
     <w:tmpl w:val="10CEF3F2"/>
@@ -1273,14 +1716,133 @@
       </w:rPr>
     </w:lvl>
   </w:abstractNum>
+  <w:abstractNum w:abstractNumId="4">
+    <w:nsid w:val="7E357990"/>
+    <w:multiLevelType w:val="hybridMultilevel"/>
+    <w:tmpl w:val="D3422080"/>
+    <w:lvl w:ilvl="0" w:tplc="041F0001">
+      <w:start w:val="1"/>
+      <w:numFmt w:val="bullet"/>
+      <w:lvlText w:val=""/>
+      <w:lvlJc w:val="left"/>
+      <w:pPr>
+        <w:ind w:left="1428" w:hanging="360"/>
+      </w:pPr>
+      <w:rPr>
+        <w:rFonts w:ascii="Symbol" w:hAnsi="Symbol" w:hint="default"/>
+      </w:rPr>
+    </w:lvl>
+    <w:lvl w:ilvl="1" w:tplc="041F0003" w:tentative="1">
+      <w:start w:val="1"/>
+      <w:numFmt w:val="bullet"/>
+      <w:lvlText w:val="o"/>
+      <w:lvlJc w:val="left"/>
+      <w:pPr>
+        <w:ind w:left="2148" w:hanging="360"/>
+      </w:pPr>
+      <w:rPr>
+        <w:rFonts w:ascii="Courier New" w:hAnsi="Courier New" w:cs="Courier New" w:hint="default"/>
+      </w:rPr>
+    </w:lvl>
+    <w:lvl w:ilvl="2" w:tplc="041F0005" w:tentative="1">
+      <w:start w:val="1"/>
+      <w:numFmt w:val="bullet"/>
+      <w:lvlText w:val=""/>
+      <w:lvlJc w:val="left"/>
+      <w:pPr>
+        <w:ind w:left="2868" w:hanging="360"/>
+      </w:pPr>
+      <w:rPr>
+        <w:rFonts w:ascii="Wingdings" w:hAnsi="Wingdings" w:hint="default"/>
+      </w:rPr>
+    </w:lvl>
+    <w:lvl w:ilvl="3" w:tplc="041F0001" w:tentative="1">
+      <w:start w:val="1"/>
+      <w:numFmt w:val="bullet"/>
+      <w:lvlText w:val=""/>
+      <w:lvlJc w:val="left"/>
+      <w:pPr>
+        <w:ind w:left="3588" w:hanging="360"/>
+      </w:pPr>
+      <w:rPr>
+        <w:rFonts w:ascii="Symbol" w:hAnsi="Symbol" w:hint="default"/>
+      </w:rPr>
+    </w:lvl>
+    <w:lvl w:ilvl="4" w:tplc="041F0003" w:tentative="1">
+      <w:start w:val="1"/>
+      <w:numFmt w:val="bullet"/>
+      <w:lvlText w:val="o"/>
+      <w:lvlJc w:val="left"/>
+      <w:pPr>
+        <w:ind w:left="4308" w:hanging="360"/>
+      </w:pPr>
+      <w:rPr>
+        <w:rFonts w:ascii="Courier New" w:hAnsi="Courier New" w:cs="Courier New" w:hint="default"/>
+      </w:rPr>
+    </w:lvl>
+    <w:lvl w:ilvl="5" w:tplc="041F0005" w:tentative="1">
+      <w:start w:val="1"/>
+      <w:numFmt w:val="bullet"/>
+      <w:lvlText w:val=""/>
+      <w:lvlJc w:val="left"/>
+      <w:pPr>
+        <w:ind w:left="5028" w:hanging="360"/>
+      </w:pPr>
+      <w:rPr>
+        <w:rFonts w:ascii="Wingdings" w:hAnsi="Wingdings" w:hint="default"/>
+      </w:rPr>
+    </w:lvl>
+    <w:lvl w:ilvl="6" w:tplc="041F0001" w:tentative="1">
+      <w:start w:val="1"/>
+      <w:numFmt w:val="bullet"/>
+      <w:lvlText w:val=""/>
+      <w:lvlJc w:val="left"/>
+      <w:pPr>
+        <w:ind w:left="5748" w:hanging="360"/>
+      </w:pPr>
+      <w:rPr>
+        <w:rFonts w:ascii="Symbol" w:hAnsi="Symbol" w:hint="default"/>
+      </w:rPr>
+    </w:lvl>
+    <w:lvl w:ilvl="7" w:tplc="041F0003" w:tentative="1">
+      <w:start w:val="1"/>
+      <w:numFmt w:val="bullet"/>
+      <w:lvlText w:val="o"/>
+      <w:lvlJc w:val="left"/>
+      <w:pPr>
+        <w:ind w:left="6468" w:hanging="360"/>
+      </w:pPr>
+      <w:rPr>
+        <w:rFonts w:ascii="Courier New" w:hAnsi="Courier New" w:cs="Courier New" w:hint="default"/>
+      </w:rPr>
+    </w:lvl>
+    <w:lvl w:ilvl="8" w:tplc="041F0005" w:tentative="1">
+      <w:start w:val="1"/>
+      <w:numFmt w:val="bullet"/>
+      <w:lvlText w:val=""/>
+      <w:lvlJc w:val="left"/>
+      <w:pPr>
+        <w:ind w:left="7188" w:hanging="360"/>
+      </w:pPr>
+      <w:rPr>
+        <w:rFonts w:ascii="Wingdings" w:hAnsi="Wingdings" w:hint="default"/>
+      </w:rPr>
+    </w:lvl>
+  </w:abstractNum>
   <w:num w:numId="1">
-    <w:abstractNumId w:val="1"/>
+    <w:abstractNumId w:val="2"/>
   </w:num>
   <w:num w:numId="2">
     <w:abstractNumId w:val="0"/>
   </w:num>
   <w:num w:numId="3">
-    <w:abstractNumId w:val="2"/>
+    <w:abstractNumId w:val="3"/>
+  </w:num>
+  <w:num w:numId="4">
+    <w:abstractNumId w:val="1"/>
+  </w:num>
+  <w:num w:numId="5">
+    <w:abstractNumId w:val="4"/>
   </w:num>
 </w:numbering>
 </file>
@@ -2095,7 +2657,7 @@
 </file>
 
 <file path=customXml/itemProps1.xml><?xml version="1.0" encoding="utf-8"?>
-<ds:datastoreItem xmlns:ds="http://schemas.openxmlformats.org/officeDocument/2006/customXml" ds:itemID="{CB8E9365-ECE0-42D3-9855-2E8531C32893}">
+<ds:datastoreItem xmlns:ds="http://schemas.openxmlformats.org/officeDocument/2006/customXml" ds:itemID="{3E618870-B382-48E3-9AE3-AEB5B179226D}">
   <ds:schemaRefs>
     <ds:schemaRef ds:uri="http://schemas.openxmlformats.org/officeDocument/2006/bibliography"/>
   </ds:schemaRefs>

</xml_diff>